<commit_message>
Add new photos to lr_1_PP
</commit_message>
<xml_diff>
--- a/ПП/Звіт_лр1_пп_КлусІлля.docx
+++ b/ПП/Звіт_лр1_пп_КлусІлля.docx
@@ -601,19 +601,7 @@
         <w:rPr>
           <w:color w:val="000000" w:themeColor="text1"/>
         </w:rPr>
-        <w:t xml:space="preserve">Львів </w:t>
-      </w:r>
-      <w:r>
-        <w:rPr>
-          <w:color w:val="000000" w:themeColor="text1"/>
-        </w:rPr>
-        <w:t>–</w:t>
-      </w:r>
-      <w:r>
-        <w:rPr>
-          <w:color w:val="000000" w:themeColor="text1"/>
-        </w:rPr>
-        <w:t xml:space="preserve"> 2025</w:t>
+        <w:t>Львів – 2025</w:t>
       </w:r>
     </w:p>
     <w:p>
@@ -1569,6 +1557,152 @@
     </w:p>
     <w:p>
       <w:pPr>
+        <w:jc w:val="center"/>
+        <w:rPr>
+          <w:b/>
+          <w:bCs/>
+          <w:sz w:val="48"/>
+          <w:szCs w:val="48"/>
+        </w:rPr>
+      </w:pPr>
+    </w:p>
+    <w:p>
+      <w:pPr>
+        <w:jc w:val="center"/>
+        <w:rPr>
+          <w:b/>
+          <w:bCs/>
+          <w:sz w:val="48"/>
+          <w:szCs w:val="48"/>
+        </w:rPr>
+      </w:pPr>
+      <w:r>
+        <w:rPr>
+          <w:b/>
+          <w:bCs/>
+          <w:sz w:val="48"/>
+          <w:szCs w:val="48"/>
+        </w:rPr>
+        <w:drawing>
+          <wp:inline distT="0" distB="0" distL="0" distR="0" wp14:anchorId="0E02797C" wp14:editId="1F024CD7">
+            <wp:extent cx="6111240" cy="6522720"/>
+            <wp:effectExtent l="0" t="0" r="3810" b="0"/>
+            <wp:docPr id="1811213935" name="Рисунок 1" descr="Зображення, що містить текст, знімок екрана, програмне забезпечення&#10;&#10;Вміст на основі ШІ може бути неправильним."/>
+            <wp:cNvGraphicFramePr>
+              <a:graphicFrameLocks xmlns:a="http://schemas.openxmlformats.org/drawingml/2006/main" noChangeAspect="1"/>
+            </wp:cNvGraphicFramePr>
+            <a:graphic xmlns:a="http://schemas.openxmlformats.org/drawingml/2006/main">
+              <a:graphicData uri="http://schemas.openxmlformats.org/drawingml/2006/picture">
+                <pic:pic xmlns:pic="http://schemas.openxmlformats.org/drawingml/2006/picture">
+                  <pic:nvPicPr>
+                    <pic:cNvPr id="1811213935" name="Рисунок 1" descr="Зображення, що містить текст, знімок екрана, програмне забезпечення&#10;&#10;Вміст на основі ШІ може бути неправильним."/>
+                    <pic:cNvPicPr>
+                      <a:picLocks noChangeAspect="1" noChangeArrowheads="1"/>
+                    </pic:cNvPicPr>
+                  </pic:nvPicPr>
+                  <pic:blipFill>
+                    <a:blip r:embed="rId7">
+                      <a:extLst>
+                        <a:ext uri="{28A0092B-C50C-407E-A947-70E740481C1C}">
+                          <a14:useLocalDpi xmlns:a14="http://schemas.microsoft.com/office/drawing/2010/main" val="0"/>
+                        </a:ext>
+                      </a:extLst>
+                    </a:blip>
+                    <a:srcRect/>
+                    <a:stretch>
+                      <a:fillRect/>
+                    </a:stretch>
+                  </pic:blipFill>
+                  <pic:spPr bwMode="auto">
+                    <a:xfrm>
+                      <a:off x="0" y="0"/>
+                      <a:ext cx="6111240" cy="6522720"/>
+                    </a:xfrm>
+                    <a:prstGeom prst="rect">
+                      <a:avLst/>
+                    </a:prstGeom>
+                    <a:noFill/>
+                    <a:ln>
+                      <a:noFill/>
+                    </a:ln>
+                  </pic:spPr>
+                </pic:pic>
+              </a:graphicData>
+            </a:graphic>
+          </wp:inline>
+        </w:drawing>
+      </w:r>
+    </w:p>
+    <w:p>
+      <w:pPr>
+        <w:jc w:val="center"/>
+        <w:rPr>
+          <w:b/>
+          <w:bCs/>
+          <w:sz w:val="48"/>
+          <w:szCs w:val="48"/>
+        </w:rPr>
+      </w:pPr>
+      <w:r>
+        <w:rPr>
+          <w:b/>
+          <w:bCs/>
+          <w:sz w:val="48"/>
+          <w:szCs w:val="48"/>
+        </w:rPr>
+        <w:lastRenderedPageBreak/>
+        <w:drawing>
+          <wp:inline distT="0" distB="0" distL="0" distR="0" wp14:anchorId="5BBCDCD3" wp14:editId="77707D11">
+            <wp:extent cx="6118860" cy="2560320"/>
+            <wp:effectExtent l="0" t="0" r="0" b="0"/>
+            <wp:docPr id="2077974369" name="Рисунок 2" descr="Зображення, що містить текст, знімок екрана, програмне забезпечення, Мультимедійне програмне забезпечення&#10;&#10;Вміст на основі ШІ може бути неправильним."/>
+            <wp:cNvGraphicFramePr>
+              <a:graphicFrameLocks xmlns:a="http://schemas.openxmlformats.org/drawingml/2006/main" noChangeAspect="1"/>
+            </wp:cNvGraphicFramePr>
+            <a:graphic xmlns:a="http://schemas.openxmlformats.org/drawingml/2006/main">
+              <a:graphicData uri="http://schemas.openxmlformats.org/drawingml/2006/picture">
+                <pic:pic xmlns:pic="http://schemas.openxmlformats.org/drawingml/2006/picture">
+                  <pic:nvPicPr>
+                    <pic:cNvPr id="2077974369" name="Рисунок 2" descr="Зображення, що містить текст, знімок екрана, програмне забезпечення, Мультимедійне програмне забезпечення&#10;&#10;Вміст на основі ШІ може бути неправильним."/>
+                    <pic:cNvPicPr>
+                      <a:picLocks noChangeAspect="1" noChangeArrowheads="1"/>
+                    </pic:cNvPicPr>
+                  </pic:nvPicPr>
+                  <pic:blipFill>
+                    <a:blip r:embed="rId8">
+                      <a:extLst>
+                        <a:ext uri="{28A0092B-C50C-407E-A947-70E740481C1C}">
+                          <a14:useLocalDpi xmlns:a14="http://schemas.microsoft.com/office/drawing/2010/main" val="0"/>
+                        </a:ext>
+                      </a:extLst>
+                    </a:blip>
+                    <a:srcRect/>
+                    <a:stretch>
+                      <a:fillRect/>
+                    </a:stretch>
+                  </pic:blipFill>
+                  <pic:spPr bwMode="auto">
+                    <a:xfrm>
+                      <a:off x="0" y="0"/>
+                      <a:ext cx="6118860" cy="2560320"/>
+                    </a:xfrm>
+                    <a:prstGeom prst="rect">
+                      <a:avLst/>
+                    </a:prstGeom>
+                    <a:noFill/>
+                    <a:ln>
+                      <a:noFill/>
+                    </a:ln>
+                  </pic:spPr>
+                </pic:pic>
+              </a:graphicData>
+            </a:graphic>
+          </wp:inline>
+        </w:drawing>
+      </w:r>
+    </w:p>
+    <w:p>
+      <w:pPr>
         <w:rPr>
           <w:b/>
           <w:bCs/>
@@ -1599,7 +1733,7 @@
                     <pic:cNvPicPr/>
                   </pic:nvPicPr>
                   <pic:blipFill>
-                    <a:blip r:embed="rId7"/>
+                    <a:blip r:embed="rId9"/>
                     <a:stretch>
                       <a:fillRect/>
                     </a:stretch>
@@ -2490,6 +2624,7 @@
   <w:style w:type="character" w:default="1" w:styleId="a0">
     <w:name w:val="Default Paragraph Font"/>
     <w:uiPriority w:val="1"/>
+    <w:semiHidden/>
     <w:unhideWhenUsed/>
   </w:style>
   <w:style w:type="table" w:default="1" w:styleId="a1">

</xml_diff>